<commit_message>
CN_05_12_CO con corrección de estilo y revisión final editor
</commit_message>
<xml_diff>
--- a/fuentes/contenidos/grado05/guion12/CN_05_12_CO_REC100.docx
+++ b/fuentes/contenidos/grado05/guion12/CN_05_12_CO_REC100.docx
@@ -363,7 +363,7 @@
           <w:szCs w:val="18"/>
           <w:lang w:val="es-ES_tradnl"/>
         </w:rPr>
-        <w:t xml:space="preserve"> las máquinas eléctricas.</w:t>
+        <w:t xml:space="preserve"> las máquinas eléctricas</w:t>
       </w:r>
     </w:p>
     <w:p>
@@ -435,25 +435,37 @@
         </w:rPr>
         <w:t xml:space="preserve"> ",")</w:t>
       </w:r>
-    </w:p>
-    <w:p>
-      <w:pPr>
-        <w:rPr>
-          <w:rFonts w:ascii="Arial" w:hAnsi="Arial" w:cs="Arial"/>
-          <w:sz w:val="18"/>
-          <w:szCs w:val="18"/>
-          <w:lang w:val="es-ES_tradnl"/>
-        </w:rPr>
-      </w:pPr>
-      <w:r>
-        <w:rPr>
-          <w:rFonts w:ascii="Arial" w:hAnsi="Arial" w:cs="Arial"/>
-          <w:sz w:val="18"/>
-          <w:szCs w:val="18"/>
-          <w:lang w:val="es-ES_tradnl"/>
-        </w:rPr>
-        <w:t>electricidad,corriente,energía,seguridad</w:t>
-      </w:r>
+      <w:r>
+        <w:rPr>
+          <w:rFonts w:ascii="Arial" w:hAnsi="Arial"/>
+          <w:sz w:val="18"/>
+          <w:szCs w:val="18"/>
+          <w:lang w:val="es-ES_tradnl"/>
+        </w:rPr>
+        <w:t xml:space="preserve"> </w:t>
+      </w:r>
+      <w:proofErr w:type="spellStart"/>
+      <w:r>
+        <w:rPr>
+          <w:rFonts w:ascii="Arial" w:hAnsi="Arial" w:cs="Arial"/>
+          <w:sz w:val="18"/>
+          <w:szCs w:val="18"/>
+          <w:lang w:val="es-ES_tradnl"/>
+        </w:rPr>
+        <w:t>Electricidad</w:t>
+      </w:r>
+      <w:proofErr w:type="gramStart"/>
+      <w:r>
+        <w:rPr>
+          <w:rFonts w:ascii="Arial" w:hAnsi="Arial" w:cs="Arial"/>
+          <w:sz w:val="18"/>
+          <w:szCs w:val="18"/>
+          <w:lang w:val="es-ES_tradnl"/>
+        </w:rPr>
+        <w:t>,corriente,energía,seguridad</w:t>
+      </w:r>
+      <w:proofErr w:type="spellEnd"/>
+      <w:proofErr w:type="gramEnd"/>
     </w:p>
     <w:p>
       <w:pPr>
@@ -505,16 +517,15 @@
         </w:rPr>
         <w:t>Tiempo estimado (minutos)</w:t>
       </w:r>
-    </w:p>
-    <w:p>
-      <w:pPr>
-        <w:rPr>
-          <w:rFonts w:ascii="Arial" w:hAnsi="Arial" w:cs="Arial"/>
-          <w:sz w:val="18"/>
-          <w:szCs w:val="18"/>
-          <w:lang w:val="es-ES_tradnl"/>
-        </w:rPr>
-      </w:pPr>
+      <w:r>
+        <w:rPr>
+          <w:rFonts w:ascii="Arial" w:hAnsi="Arial"/>
+          <w:sz w:val="18"/>
+          <w:szCs w:val="18"/>
+          <w:lang w:val="es-ES_tradnl"/>
+        </w:rPr>
+        <w:t xml:space="preserve"> </w:t>
+      </w:r>
       <w:r>
         <w:rPr>
           <w:rFonts w:ascii="Arial" w:hAnsi="Arial" w:cs="Arial"/>
@@ -2075,6 +2086,7 @@
         </w:rPr>
         <w:t xml:space="preserve">Medio </w:t>
       </w:r>
+      <w:proofErr w:type="spellStart"/>
       <w:r>
         <w:rPr>
           <w:rFonts w:ascii="Arial" w:hAnsi="Arial"/>
@@ -2085,6 +2097,7 @@
         </w:rPr>
         <w:t>ó</w:t>
       </w:r>
+      <w:proofErr w:type="spellEnd"/>
       <w:r>
         <w:rPr>
           <w:rFonts w:ascii="Arial" w:hAnsi="Arial"/>
@@ -2329,16 +2342,15 @@
         </w:rPr>
         <w:t>)</w:t>
       </w:r>
-    </w:p>
-    <w:p>
-      <w:pPr>
-        <w:rPr>
-          <w:rFonts w:ascii="Arial" w:hAnsi="Arial" w:cs="Arial"/>
-          <w:sz w:val="18"/>
-          <w:szCs w:val="18"/>
-          <w:lang w:val="es-ES_tradnl"/>
-        </w:rPr>
-      </w:pPr>
+      <w:r>
+        <w:rPr>
+          <w:rFonts w:ascii="Arial" w:hAnsi="Arial"/>
+          <w:sz w:val="18"/>
+          <w:szCs w:val="18"/>
+          <w:lang w:val="es-ES_tradnl"/>
+        </w:rPr>
+        <w:t xml:space="preserve"> </w:t>
+      </w:r>
       <w:r>
         <w:rPr>
           <w:rFonts w:ascii="Arial" w:hAnsi="Arial" w:cs="Arial"/>
@@ -2357,8 +2369,6 @@
         </w:rPr>
         <w:t xml:space="preserve"> de la electricidad en</w:t>
       </w:r>
-      <w:bookmarkStart w:id="0" w:name="_GoBack"/>
-      <w:bookmarkEnd w:id="0"/>
       <w:r>
         <w:rPr>
           <w:rFonts w:ascii="Arial" w:hAnsi="Arial" w:cs="Arial"/>
@@ -2438,16 +2448,15 @@
         </w:rPr>
         <w:t>; “P” o “S”</w:t>
       </w:r>
-    </w:p>
-    <w:p>
-      <w:pPr>
-        <w:rPr>
-          <w:rFonts w:ascii="Arial" w:hAnsi="Arial" w:cs="Arial"/>
-          <w:sz w:val="18"/>
-          <w:szCs w:val="18"/>
-          <w:lang w:val="es-ES_tradnl"/>
-        </w:rPr>
-      </w:pPr>
+      <w:r>
+        <w:rPr>
+          <w:rFonts w:ascii="Arial" w:hAnsi="Arial"/>
+          <w:sz w:val="18"/>
+          <w:szCs w:val="18"/>
+          <w:lang w:val="es-ES_tradnl"/>
+        </w:rPr>
+        <w:t xml:space="preserve"> </w:t>
+      </w:r>
       <w:r>
         <w:rPr>
           <w:rFonts w:ascii="Arial" w:hAnsi="Arial" w:cs="Arial"/>
@@ -2538,16 +2547,15 @@
         </w:rPr>
         <w:t xml:space="preserve"> caracteres máximo)</w:t>
       </w:r>
-    </w:p>
-    <w:p>
-      <w:pPr>
-        <w:rPr>
-          <w:rFonts w:ascii="Arial" w:hAnsi="Arial" w:cs="Arial"/>
-          <w:sz w:val="18"/>
-          <w:szCs w:val="18"/>
-          <w:lang w:val="es-ES_tradnl"/>
-        </w:rPr>
-      </w:pPr>
+      <w:r>
+        <w:rPr>
+          <w:rFonts w:ascii="Arial" w:hAnsi="Arial"/>
+          <w:sz w:val="18"/>
+          <w:szCs w:val="18"/>
+          <w:lang w:val="es-ES_tradnl"/>
+        </w:rPr>
+        <w:t xml:space="preserve"> </w:t>
+      </w:r>
       <w:r>
         <w:rPr>
           <w:rFonts w:ascii="Arial" w:hAnsi="Arial" w:cs="Arial"/>
@@ -2557,6 +2565,15 @@
         </w:rPr>
         <w:t>Responde las siguientes preguntas</w:t>
       </w:r>
+      <w:r>
+        <w:rPr>
+          <w:rFonts w:ascii="Arial" w:hAnsi="Arial" w:cs="Arial"/>
+          <w:sz w:val="18"/>
+          <w:szCs w:val="18"/>
+          <w:lang w:val="es-ES_tradnl"/>
+        </w:rPr>
+        <w:t>.</w:t>
+      </w:r>
     </w:p>
     <w:p>
       <w:pPr>
@@ -2696,15 +2713,15 @@
           <w:rFonts w:ascii="Arial" w:hAnsi="Arial" w:cs="Arial"/>
           <w:sz w:val="18"/>
           <w:szCs w:val="18"/>
-          <w:lang w:val="es-ES_tradnl"/>
-        </w:rPr>
-      </w:pPr>
-      <w:r>
-        <w:rPr>
-          <w:rFonts w:ascii="Arial" w:hAnsi="Arial" w:cs="Arial"/>
-          <w:sz w:val="18"/>
-          <w:szCs w:val="18"/>
-          <w:lang w:val="es-ES_tradnl"/>
+          <w:lang w:val="pt-BR"/>
+        </w:rPr>
+      </w:pPr>
+      <w:r>
+        <w:rPr>
+          <w:rFonts w:ascii="Arial" w:hAnsi="Arial" w:cs="Arial"/>
+          <w:sz w:val="18"/>
+          <w:szCs w:val="18"/>
+          <w:lang w:val="pt-BR"/>
         </w:rPr>
         <w:t>N</w:t>
       </w:r>
@@ -2715,26 +2732,26 @@
           <w:rFonts w:ascii="Arial" w:hAnsi="Arial" w:cs="Arial"/>
           <w:sz w:val="18"/>
           <w:szCs w:val="18"/>
-          <w:lang w:val="es-ES_tradnl"/>
-        </w:rPr>
-      </w:pPr>
-    </w:p>
-    <w:p>
-      <w:pPr>
-        <w:rPr>
-          <w:rFonts w:ascii="Arial" w:hAnsi="Arial"/>
-          <w:sz w:val="18"/>
-          <w:szCs w:val="18"/>
-          <w:lang w:val="es-ES_tradnl"/>
-        </w:rPr>
-      </w:pPr>
-      <w:r>
-        <w:rPr>
-          <w:rFonts w:ascii="Arial" w:hAnsi="Arial"/>
-          <w:sz w:val="18"/>
-          <w:szCs w:val="18"/>
-          <w:highlight w:val="green"/>
-          <w:lang w:val="es-ES_tradnl"/>
+          <w:lang w:val="pt-BR"/>
+        </w:rPr>
+      </w:pPr>
+    </w:p>
+    <w:p>
+      <w:pPr>
+        <w:rPr>
+          <w:rFonts w:ascii="Arial" w:hAnsi="Arial"/>
+          <w:sz w:val="18"/>
+          <w:szCs w:val="18"/>
+          <w:lang w:val="pt-BR"/>
+        </w:rPr>
+      </w:pPr>
+      <w:r>
+        <w:rPr>
+          <w:rFonts w:ascii="Arial" w:hAnsi="Arial"/>
+          <w:sz w:val="18"/>
+          <w:szCs w:val="18"/>
+          <w:highlight w:val="green"/>
+          <w:lang w:val="pt-BR"/>
         </w:rPr>
         <w:t>Mostrar calculadora (S/N)</w:t>
       </w:r>
@@ -3289,7 +3306,29 @@
           <w:highlight w:val="yellow"/>
           <w:lang w:val="es-ES_tradnl"/>
         </w:rPr>
-        <w:t xml:space="preserve"> 1-Fácil, 2-Medio, ó 3-Dificil:</w:t>
+        <w:t xml:space="preserve"> 1-Fácil, 2-Medio, </w:t>
+      </w:r>
+      <w:proofErr w:type="spellStart"/>
+      <w:r>
+        <w:rPr>
+          <w:rFonts w:ascii="Arial" w:hAnsi="Arial" w:cs="Arial"/>
+          <w:sz w:val="18"/>
+          <w:szCs w:val="18"/>
+          <w:highlight w:val="yellow"/>
+          <w:lang w:val="es-ES_tradnl"/>
+        </w:rPr>
+        <w:t>ó</w:t>
+      </w:r>
+      <w:proofErr w:type="spellEnd"/>
+      <w:r>
+        <w:rPr>
+          <w:rFonts w:ascii="Arial" w:hAnsi="Arial" w:cs="Arial"/>
+          <w:sz w:val="18"/>
+          <w:szCs w:val="18"/>
+          <w:highlight w:val="yellow"/>
+          <w:lang w:val="es-ES_tradnl"/>
+        </w:rPr>
+        <w:t xml:space="preserve"> 3-Dificil:</w:t>
       </w:r>
       <w:r>
         <w:rPr>
@@ -3378,7 +3417,6 @@
           <w:szCs w:val="18"/>
           <w:lang w:val="es-ES_tradnl"/>
         </w:rPr>
-        <w:lastRenderedPageBreak/>
         <w:t>*</w:t>
       </w:r>
       <w:r>
@@ -3479,6 +3517,18 @@
         </w:rPr>
         <w:t>?</w:t>
       </w:r>
+    </w:p>
+    <w:p>
+      <w:pPr>
+        <w:rPr>
+          <w:rFonts w:ascii="Arial" w:hAnsi="Arial" w:cs="Arial"/>
+          <w:sz w:val="18"/>
+          <w:szCs w:val="18"/>
+          <w:lang w:val="es-ES_tradnl"/>
+        </w:rPr>
+      </w:pPr>
+      <w:bookmarkStart w:id="0" w:name="_GoBack"/>
+      <w:bookmarkEnd w:id="0"/>
     </w:p>
     <w:p>
       <w:pPr>
@@ -3528,7 +3578,29 @@
           <w:highlight w:val="yellow"/>
           <w:lang w:val="es-ES_tradnl"/>
         </w:rPr>
-        <w:t xml:space="preserve"> 1-Fácil, 2-Medio, ó 3-Dificil:</w:t>
+        <w:t xml:space="preserve"> 1-Fácil, 2-Medio, </w:t>
+      </w:r>
+      <w:proofErr w:type="spellStart"/>
+      <w:r>
+        <w:rPr>
+          <w:rFonts w:ascii="Arial" w:hAnsi="Arial" w:cs="Arial"/>
+          <w:sz w:val="18"/>
+          <w:szCs w:val="18"/>
+          <w:highlight w:val="yellow"/>
+          <w:lang w:val="es-ES_tradnl"/>
+        </w:rPr>
+        <w:t>ó</w:t>
+      </w:r>
+      <w:proofErr w:type="spellEnd"/>
+      <w:r>
+        <w:rPr>
+          <w:rFonts w:ascii="Arial" w:hAnsi="Arial" w:cs="Arial"/>
+          <w:sz w:val="18"/>
+          <w:szCs w:val="18"/>
+          <w:highlight w:val="yellow"/>
+          <w:lang w:val="es-ES_tradnl"/>
+        </w:rPr>
+        <w:t xml:space="preserve"> 3-Dificil:</w:t>
       </w:r>
       <w:r>
         <w:rPr>
@@ -3687,7 +3759,25 @@
           <w:szCs w:val="18"/>
           <w:lang w:val="es-ES_tradnl"/>
         </w:rPr>
-        <w:t>Contesta con tus propias palabras. ¿</w:t>
+        <w:t>Contesta con tus propias palabras</w:t>
+      </w:r>
+      <w:r>
+        <w:rPr>
+          <w:rFonts w:ascii="Arial" w:hAnsi="Arial" w:cs="Arial"/>
+          <w:sz w:val="18"/>
+          <w:szCs w:val="18"/>
+          <w:lang w:val="es-ES_tradnl"/>
+        </w:rPr>
+        <w:t xml:space="preserve">: </w:t>
+      </w:r>
+      <w:r>
+        <w:rPr>
+          <w:rFonts w:ascii="Arial" w:hAnsi="Arial" w:cs="Arial"/>
+          <w:sz w:val="18"/>
+          <w:szCs w:val="18"/>
+          <w:lang w:val="es-ES_tradnl"/>
+        </w:rPr>
+        <w:t>¿</w:t>
       </w:r>
       <w:r>
         <w:rPr>
@@ -3793,7 +3883,29 @@
           <w:highlight w:val="yellow"/>
           <w:lang w:val="es-ES_tradnl"/>
         </w:rPr>
-        <w:t xml:space="preserve"> 1-Fácil, 2-Medio, ó 3-Dificil:</w:t>
+        <w:t xml:space="preserve"> 1-Fácil, 2-Medio, </w:t>
+      </w:r>
+      <w:proofErr w:type="spellStart"/>
+      <w:r>
+        <w:rPr>
+          <w:rFonts w:ascii="Arial" w:hAnsi="Arial" w:cs="Arial"/>
+          <w:sz w:val="18"/>
+          <w:szCs w:val="18"/>
+          <w:highlight w:val="yellow"/>
+          <w:lang w:val="es-ES_tradnl"/>
+        </w:rPr>
+        <w:t>ó</w:t>
+      </w:r>
+      <w:proofErr w:type="spellEnd"/>
+      <w:r>
+        <w:rPr>
+          <w:rFonts w:ascii="Arial" w:hAnsi="Arial" w:cs="Arial"/>
+          <w:sz w:val="18"/>
+          <w:szCs w:val="18"/>
+          <w:highlight w:val="yellow"/>
+          <w:lang w:val="es-ES_tradnl"/>
+        </w:rPr>
+        <w:t xml:space="preserve"> 3-Dificil:</w:t>
       </w:r>
       <w:r>
         <w:rPr>
@@ -3952,7 +4064,43 @@
           <w:szCs w:val="18"/>
           <w:lang w:val="es-ES_tradnl"/>
         </w:rPr>
-        <w:t>¿Qué cuidados hay que tener con las máquinas eléctricas para que su uso sea seguro?</w:t>
+        <w:t>Contesta con tus propias palabras: ¿</w:t>
+      </w:r>
+      <w:r>
+        <w:rPr>
+          <w:rFonts w:ascii="Arial" w:hAnsi="Arial" w:cs="Arial"/>
+          <w:sz w:val="18"/>
+          <w:szCs w:val="18"/>
+          <w:lang w:val="es-ES_tradnl"/>
+        </w:rPr>
+        <w:t>Qué es un generador eléctrico</w:t>
+      </w:r>
+      <w:r>
+        <w:rPr>
+          <w:rFonts w:ascii="Arial" w:hAnsi="Arial" w:cs="Arial"/>
+          <w:sz w:val="18"/>
+          <w:szCs w:val="18"/>
+          <w:lang w:val="es-ES_tradnl"/>
+        </w:rPr>
+        <w:t>? Menciona algunos ejemplos</w:t>
+      </w:r>
+      <w:r>
+        <w:rPr>
+          <w:rFonts w:ascii="Arial" w:hAnsi="Arial" w:cs="Arial"/>
+          <w:sz w:val="18"/>
+          <w:szCs w:val="18"/>
+          <w:lang w:val="es-ES_tradnl"/>
+        </w:rPr>
+        <w:t xml:space="preserve"> de generadores eléctricos</w:t>
+      </w:r>
+      <w:r>
+        <w:rPr>
+          <w:rFonts w:ascii="Arial" w:hAnsi="Arial" w:cs="Arial"/>
+          <w:sz w:val="18"/>
+          <w:szCs w:val="18"/>
+          <w:lang w:val="es-ES_tradnl"/>
+        </w:rPr>
+        <w:t>.</w:t>
       </w:r>
     </w:p>
     <w:p>
@@ -4013,7 +4161,29 @@
           <w:highlight w:val="yellow"/>
           <w:lang w:val="es-ES_tradnl"/>
         </w:rPr>
-        <w:t xml:space="preserve"> 1-Fácil, 2-Medio, ó 3-Dificil:</w:t>
+        <w:t xml:space="preserve"> 1-Fácil, 2-Medio, </w:t>
+      </w:r>
+      <w:proofErr w:type="spellStart"/>
+      <w:r>
+        <w:rPr>
+          <w:rFonts w:ascii="Arial" w:hAnsi="Arial" w:cs="Arial"/>
+          <w:sz w:val="18"/>
+          <w:szCs w:val="18"/>
+          <w:highlight w:val="yellow"/>
+          <w:lang w:val="es-ES_tradnl"/>
+        </w:rPr>
+        <w:t>ó</w:t>
+      </w:r>
+      <w:proofErr w:type="spellEnd"/>
+      <w:r>
+        <w:rPr>
+          <w:rFonts w:ascii="Arial" w:hAnsi="Arial" w:cs="Arial"/>
+          <w:sz w:val="18"/>
+          <w:szCs w:val="18"/>
+          <w:highlight w:val="yellow"/>
+          <w:lang w:val="es-ES_tradnl"/>
+        </w:rPr>
+        <w:t xml:space="preserve"> 3-Dificil:</w:t>
       </w:r>
       <w:r>
         <w:rPr>
@@ -4172,8 +4342,45 @@
           <w:szCs w:val="18"/>
           <w:lang w:val="es-ES_tradnl"/>
         </w:rPr>
+        <w:t>Contesta con tus propias palabras:</w:t>
+      </w:r>
+      <w:r>
+        <w:rPr>
+          <w:rFonts w:ascii="Arial" w:hAnsi="Arial" w:cs="Arial"/>
+          <w:sz w:val="18"/>
+          <w:szCs w:val="18"/>
+          <w:lang w:val="es-ES_tradnl"/>
+        </w:rPr>
+        <w:t xml:space="preserve"> </w:t>
+      </w:r>
+      <w:r>
+        <w:rPr>
+          <w:rFonts w:ascii="Arial" w:hAnsi="Arial" w:cs="Arial"/>
+          <w:sz w:val="18"/>
+          <w:szCs w:val="18"/>
+          <w:lang w:val="es-ES_tradnl"/>
+        </w:rPr>
         <w:t>¿Qué es un polo a tierra?</w:t>
       </w:r>
+      <w:r>
+        <w:rPr>
+          <w:rFonts w:ascii="Arial" w:hAnsi="Arial" w:cs="Arial"/>
+          <w:sz w:val="18"/>
+          <w:szCs w:val="18"/>
+          <w:lang w:val="es-ES_tradnl"/>
+        </w:rPr>
+        <w:t xml:space="preserve"> ¿Cuáles son los beneficios de este mecanismo de protección?</w:t>
+      </w:r>
+    </w:p>
+    <w:p>
+      <w:pPr>
+        <w:rPr>
+          <w:rFonts w:ascii="Arial" w:hAnsi="Arial" w:cs="Arial"/>
+          <w:sz w:val="18"/>
+          <w:szCs w:val="18"/>
+          <w:lang w:val="es-ES_tradnl"/>
+        </w:rPr>
+      </w:pPr>
     </w:p>
     <w:p>
       <w:pPr>
@@ -4223,7 +4430,29 @@
           <w:highlight w:val="yellow"/>
           <w:lang w:val="es-ES_tradnl"/>
         </w:rPr>
-        <w:t xml:space="preserve"> 1-Fácil, 2-Medio, ó 3-Dificil:</w:t>
+        <w:t xml:space="preserve"> 1-Fácil, 2-Medio, </w:t>
+      </w:r>
+      <w:proofErr w:type="spellStart"/>
+      <w:r>
+        <w:rPr>
+          <w:rFonts w:ascii="Arial" w:hAnsi="Arial" w:cs="Arial"/>
+          <w:sz w:val="18"/>
+          <w:szCs w:val="18"/>
+          <w:highlight w:val="yellow"/>
+          <w:lang w:val="es-ES_tradnl"/>
+        </w:rPr>
+        <w:t>ó</w:t>
+      </w:r>
+      <w:proofErr w:type="spellEnd"/>
+      <w:r>
+        <w:rPr>
+          <w:rFonts w:ascii="Arial" w:hAnsi="Arial" w:cs="Arial"/>
+          <w:sz w:val="18"/>
+          <w:szCs w:val="18"/>
+          <w:highlight w:val="yellow"/>
+          <w:lang w:val="es-ES_tradnl"/>
+        </w:rPr>
+        <w:t xml:space="preserve"> 3-Dificil:</w:t>
       </w:r>
       <w:r>
         <w:rPr>
@@ -4263,6 +4492,247 @@
           <w:lang w:val="es-ES_tradnl"/>
         </w:rPr>
       </w:pPr>
+    </w:p>
+    <w:p>
+      <w:pPr>
+        <w:rPr>
+          <w:rFonts w:ascii="Arial" w:hAnsi="Arial" w:cs="Arial"/>
+          <w:sz w:val="18"/>
+          <w:szCs w:val="18"/>
+          <w:lang w:val="es-ES_tradnl"/>
+        </w:rPr>
+      </w:pPr>
+      <w:r>
+        <w:rPr>
+          <w:rFonts w:ascii="Arial" w:hAnsi="Arial" w:cs="Arial"/>
+          <w:sz w:val="18"/>
+          <w:szCs w:val="18"/>
+          <w:highlight w:val="green"/>
+          <w:lang w:val="es-ES_tradnl"/>
+        </w:rPr>
+        <w:t>PREGUNTA 6</w:t>
+      </w:r>
+    </w:p>
+    <w:p>
+      <w:pPr>
+        <w:rPr>
+          <w:rFonts w:ascii="Arial" w:hAnsi="Arial" w:cs="Arial"/>
+          <w:sz w:val="18"/>
+          <w:szCs w:val="18"/>
+          <w:lang w:val="es-ES_tradnl"/>
+        </w:rPr>
+      </w:pPr>
+      <w:r>
+        <w:rPr>
+          <w:rFonts w:ascii="Arial" w:hAnsi="Arial"/>
+          <w:b/>
+          <w:color w:val="FF0000"/>
+          <w:sz w:val="18"/>
+          <w:szCs w:val="18"/>
+          <w:lang w:val="es-ES_tradnl"/>
+        </w:rPr>
+        <w:t>*</w:t>
+      </w:r>
+      <w:r>
+        <w:rPr>
+          <w:rFonts w:ascii="Arial" w:hAnsi="Arial"/>
+          <w:color w:val="FF0000"/>
+          <w:sz w:val="18"/>
+          <w:szCs w:val="18"/>
+          <w:lang w:val="es-ES_tradnl"/>
+        </w:rPr>
+        <w:t xml:space="preserve"> </w:t>
+      </w:r>
+      <w:r>
+        <w:rPr>
+          <w:rFonts w:ascii="Arial" w:hAnsi="Arial" w:cs="Arial"/>
+          <w:sz w:val="18"/>
+          <w:szCs w:val="18"/>
+          <w:highlight w:val="yellow"/>
+          <w:lang w:val="es-ES_tradnl"/>
+        </w:rPr>
+        <w:t>Enunciado (p</w:t>
+      </w:r>
+      <w:r>
+        <w:rPr>
+          <w:rFonts w:ascii="Arial" w:hAnsi="Arial" w:cs="Arial"/>
+          <w:sz w:val="18"/>
+          <w:szCs w:val="18"/>
+          <w:highlight w:val="yellow"/>
+          <w:lang w:val="es-ES_tradnl"/>
+        </w:rPr>
+        <w:t xml:space="preserve">regunta </w:t>
+      </w:r>
+      <w:r>
+        <w:rPr>
+          <w:rFonts w:ascii="Arial" w:hAnsi="Arial" w:cs="Arial"/>
+          <w:b/>
+          <w:sz w:val="18"/>
+          <w:szCs w:val="18"/>
+          <w:highlight w:val="yellow"/>
+          <w:lang w:val="es-ES_tradnl"/>
+        </w:rPr>
+        <w:t>500</w:t>
+      </w:r>
+      <w:r>
+        <w:rPr>
+          <w:rFonts w:ascii="Arial" w:hAnsi="Arial" w:cs="Arial"/>
+          <w:sz w:val="18"/>
+          <w:szCs w:val="18"/>
+          <w:highlight w:val="yellow"/>
+          <w:lang w:val="es-ES_tradnl"/>
+        </w:rPr>
+        <w:t xml:space="preserve"> caracteres máximo</w:t>
+      </w:r>
+      <w:r>
+        <w:rPr>
+          <w:rFonts w:ascii="Arial" w:hAnsi="Arial" w:cs="Arial"/>
+          <w:sz w:val="18"/>
+          <w:szCs w:val="18"/>
+          <w:highlight w:val="yellow"/>
+          <w:lang w:val="es-ES_tradnl"/>
+        </w:rPr>
+        <w:t>)</w:t>
+      </w:r>
+    </w:p>
+    <w:p>
+      <w:pPr>
+        <w:rPr>
+          <w:rFonts w:ascii="Arial" w:hAnsi="Arial" w:cs="Arial"/>
+          <w:sz w:val="18"/>
+          <w:szCs w:val="18"/>
+          <w:lang w:val="es-ES_tradnl"/>
+        </w:rPr>
+      </w:pPr>
+      <w:r>
+        <w:rPr>
+          <w:rFonts w:ascii="Arial" w:hAnsi="Arial" w:cs="Arial"/>
+          <w:sz w:val="18"/>
+          <w:szCs w:val="18"/>
+          <w:lang w:val="es-ES_tradnl"/>
+        </w:rPr>
+        <w:t>¿Qué cuidados hay que tener con las máquinas eléctricas para que su uso sea seguro?</w:t>
+      </w:r>
+      <w:r>
+        <w:rPr>
+          <w:rFonts w:ascii="Arial" w:hAnsi="Arial" w:cs="Arial"/>
+          <w:sz w:val="18"/>
+          <w:szCs w:val="18"/>
+          <w:lang w:val="es-ES_tradnl"/>
+        </w:rPr>
+        <w:t xml:space="preserve"> Menciona, por lo menos cinco.</w:t>
+      </w:r>
+    </w:p>
+    <w:p>
+      <w:pPr>
+        <w:rPr>
+          <w:rFonts w:ascii="Arial" w:hAnsi="Arial" w:cs="Arial"/>
+          <w:sz w:val="18"/>
+          <w:szCs w:val="18"/>
+          <w:lang w:val="es-ES_tradnl"/>
+        </w:rPr>
+      </w:pPr>
+    </w:p>
+    <w:p>
+      <w:pPr>
+        <w:rPr>
+          <w:rFonts w:ascii="Arial" w:hAnsi="Arial" w:cs="Arial"/>
+          <w:sz w:val="18"/>
+          <w:szCs w:val="18"/>
+          <w:lang w:val="es-ES_tradnl"/>
+        </w:rPr>
+      </w:pPr>
+      <w:r>
+        <w:rPr>
+          <w:rFonts w:ascii="Arial" w:hAnsi="Arial"/>
+          <w:b/>
+          <w:color w:val="FF0000"/>
+          <w:sz w:val="18"/>
+          <w:szCs w:val="18"/>
+          <w:lang w:val="es-ES_tradnl"/>
+        </w:rPr>
+        <w:t>*</w:t>
+      </w:r>
+      <w:r>
+        <w:rPr>
+          <w:rFonts w:ascii="Arial" w:hAnsi="Arial"/>
+          <w:color w:val="FF0000"/>
+          <w:sz w:val="18"/>
+          <w:szCs w:val="18"/>
+          <w:lang w:val="es-ES_tradnl"/>
+        </w:rPr>
+        <w:t xml:space="preserve"> </w:t>
+      </w:r>
+      <w:r>
+        <w:rPr>
+          <w:rFonts w:ascii="Arial" w:hAnsi="Arial" w:cs="Arial"/>
+          <w:sz w:val="18"/>
+          <w:szCs w:val="18"/>
+          <w:highlight w:val="yellow"/>
+          <w:lang w:val="es-ES_tradnl"/>
+        </w:rPr>
+        <w:t>Nivel</w:t>
+      </w:r>
+      <w:r>
+        <w:rPr>
+          <w:rFonts w:ascii="Arial" w:hAnsi="Arial" w:cs="Arial"/>
+          <w:sz w:val="18"/>
+          <w:szCs w:val="18"/>
+          <w:highlight w:val="yellow"/>
+          <w:lang w:val="es-ES_tradnl"/>
+        </w:rPr>
+        <w:t xml:space="preserve"> 1-Fácil, 2-Medio, </w:t>
+      </w:r>
+      <w:proofErr w:type="spellStart"/>
+      <w:r>
+        <w:rPr>
+          <w:rFonts w:ascii="Arial" w:hAnsi="Arial" w:cs="Arial"/>
+          <w:sz w:val="18"/>
+          <w:szCs w:val="18"/>
+          <w:highlight w:val="yellow"/>
+          <w:lang w:val="es-ES_tradnl"/>
+        </w:rPr>
+        <w:t>ó</w:t>
+      </w:r>
+      <w:proofErr w:type="spellEnd"/>
+      <w:r>
+        <w:rPr>
+          <w:rFonts w:ascii="Arial" w:hAnsi="Arial" w:cs="Arial"/>
+          <w:sz w:val="18"/>
+          <w:szCs w:val="18"/>
+          <w:highlight w:val="yellow"/>
+          <w:lang w:val="es-ES_tradnl"/>
+        </w:rPr>
+        <w:t xml:space="preserve"> 3-Dificil:</w:t>
+      </w:r>
+      <w:r>
+        <w:rPr>
+          <w:rFonts w:ascii="Arial" w:hAnsi="Arial" w:cs="Arial"/>
+          <w:sz w:val="18"/>
+          <w:szCs w:val="18"/>
+          <w:lang w:val="es-ES_tradnl"/>
+        </w:rPr>
+        <w:t xml:space="preserve"> </w:t>
+      </w:r>
+    </w:p>
+    <w:p>
+      <w:pPr>
+        <w:rPr>
+          <w:rFonts w:ascii="Arial" w:hAnsi="Arial" w:cs="Arial"/>
+          <w:sz w:val="18"/>
+          <w:szCs w:val="18"/>
+          <w:lang w:val="es-ES_tradnl"/>
+        </w:rPr>
+      </w:pPr>
+      <w:r>
+        <w:rPr>
+          <w:rFonts w:ascii="Arial" w:hAnsi="Arial" w:cs="Arial"/>
+          <w:sz w:val="18"/>
+          <w:szCs w:val="18"/>
+          <w:lang w:val="es-ES_tradnl"/>
+        </w:rPr>
+        <w:t>1-Fácil</w:t>
+      </w:r>
     </w:p>
     <w:p>
       <w:pPr>
@@ -4755,6 +5225,33 @@
       <w:contextualSpacing/>
     </w:pPr>
   </w:style>
+  <w:style w:type="paragraph" w:styleId="Textodeglobo">
+    <w:name w:val="Balloon Text"/>
+    <w:basedOn w:val="Normal"/>
+    <w:link w:val="TextodegloboCar"/>
+    <w:uiPriority w:val="99"/>
+    <w:semiHidden/>
+    <w:unhideWhenUsed/>
+    <w:rsid w:val="002472BA"/>
+    <w:rPr>
+      <w:rFonts w:ascii="Tahoma" w:hAnsi="Tahoma" w:cs="Tahoma"/>
+      <w:sz w:val="16"/>
+      <w:szCs w:val="16"/>
+    </w:rPr>
+  </w:style>
+  <w:style w:type="character" w:customStyle="1" w:styleId="TextodegloboCar">
+    <w:name w:val="Texto de globo Car"/>
+    <w:basedOn w:val="Fuentedeprrafopredeter"/>
+    <w:link w:val="Textodeglobo"/>
+    <w:uiPriority w:val="99"/>
+    <w:semiHidden/>
+    <w:rsid w:val="002472BA"/>
+    <w:rPr>
+      <w:rFonts w:ascii="Tahoma" w:hAnsi="Tahoma" w:cs="Tahoma"/>
+      <w:sz w:val="16"/>
+      <w:szCs w:val="16"/>
+    </w:rPr>
+  </w:style>
 </w:styles>
 </file>
 

</xml_diff>